<commit_message>
Peaufinage - Part 4
</commit_message>
<xml_diff>
--- a/templates/word.docx
+++ b/templates/word.docx
@@ -520,21 +520,7 @@
         <w:rPr>
           <w:highlight w:val="yellow"/>
         </w:rPr>
-        <w:t>{adresse}{</w:t>
-      </w:r>
-      <w:proofErr w:type="spellStart"/>
-      <w:r>
-        <w:rPr>
-          <w:highlight w:val="yellow"/>
-        </w:rPr>
-        <w:t>cp</w:t>
-      </w:r>
-      <w:proofErr w:type="spellEnd"/>
-      <w:r>
-        <w:rPr>
-          <w:highlight w:val="yellow"/>
-        </w:rPr>
-        <w:t>}{ville}</w:t>
+        <w:t>{adresse}{cp}{ville}</w:t>
       </w:r>
     </w:p>
     <w:p>
@@ -549,21 +535,7 @@
         <w:rPr>
           <w:highlight w:val="yellow"/>
         </w:rPr>
-        <w:t>{</w:t>
-      </w:r>
-      <w:proofErr w:type="spellStart"/>
-      <w:r>
-        <w:rPr>
-          <w:highlight w:val="yellow"/>
-        </w:rPr>
-        <w:t>siret</w:t>
-      </w:r>
-      <w:proofErr w:type="spellEnd"/>
-      <w:r>
-        <w:rPr>
-          <w:highlight w:val="yellow"/>
-        </w:rPr>
-        <w:t>}</w:t>
+        <w:t>{siret}</w:t>
       </w:r>
     </w:p>
     <w:p>
@@ -578,21 +550,7 @@
         <w:rPr>
           <w:highlight w:val="yellow"/>
         </w:rPr>
-        <w:t>{</w:t>
-      </w:r>
-      <w:proofErr w:type="spellStart"/>
-      <w:r>
-        <w:rPr>
-          <w:highlight w:val="yellow"/>
-        </w:rPr>
-        <w:t>activite</w:t>
-      </w:r>
-      <w:proofErr w:type="spellEnd"/>
-      <w:r>
-        <w:rPr>
-          <w:highlight w:val="yellow"/>
-        </w:rPr>
-        <w:t>}</w:t>
+        <w:t>{activite}</w:t>
       </w:r>
     </w:p>
     <w:p>
@@ -695,21 +653,7 @@
               <w:rPr>
                 <w:highlight w:val="yellow"/>
               </w:rPr>
-              <w:t>{adresse}{</w:t>
-            </w:r>
-            <w:proofErr w:type="spellStart"/>
-            <w:r>
-              <w:rPr>
-                <w:highlight w:val="yellow"/>
-              </w:rPr>
-              <w:t>cp</w:t>
-            </w:r>
-            <w:proofErr w:type="spellEnd"/>
-            <w:r>
-              <w:rPr>
-                <w:highlight w:val="yellow"/>
-              </w:rPr>
-              <w:t>}{ville}</w:t>
+              <w:t>{adresse}{cp}{ville}</w:t>
             </w:r>
           </w:p>
           <w:p>
@@ -720,21 +664,7 @@
               <w:rPr>
                 <w:highlight w:val="yellow"/>
               </w:rPr>
-              <w:t>{</w:t>
-            </w:r>
-            <w:proofErr w:type="spellStart"/>
-            <w:r>
-              <w:rPr>
-                <w:highlight w:val="yellow"/>
-              </w:rPr>
-              <w:t>siret</w:t>
-            </w:r>
-            <w:proofErr w:type="spellEnd"/>
-            <w:r>
-              <w:rPr>
-                <w:highlight w:val="yellow"/>
-              </w:rPr>
-              <w:t>}</w:t>
+              <w:t>{siret}</w:t>
             </w:r>
           </w:p>
           <w:p>
@@ -745,21 +675,7 @@
               <w:rPr>
                 <w:highlight w:val="yellow"/>
               </w:rPr>
-              <w:t>{</w:t>
-            </w:r>
-            <w:proofErr w:type="spellStart"/>
-            <w:r>
-              <w:rPr>
-                <w:highlight w:val="yellow"/>
-              </w:rPr>
-              <w:t>activite</w:t>
-            </w:r>
-            <w:proofErr w:type="spellEnd"/>
-            <w:r>
-              <w:rPr>
-                <w:highlight w:val="yellow"/>
-              </w:rPr>
-              <w:t>}</w:t>
+              <w:t>{activite}</w:t>
             </w:r>
           </w:p>
           <w:p>
@@ -924,7 +840,7 @@
           <w:bCs/>
           <w:highlight w:val="yellow"/>
         </w:rPr>
-        <w:t>camionnette}</w:t>
+        <w:t>camionnet}</w:t>
       </w:r>
     </w:p>
     <w:p>
@@ -987,23 +903,7 @@
           <w:bCs/>
           <w:highlight w:val="yellow"/>
         </w:rPr>
-        <w:t>{</w:t>
-      </w:r>
-      <w:proofErr w:type="spellStart"/>
-      <w:r>
-        <w:rPr>
-          <w:bCs/>
-          <w:highlight w:val="yellow"/>
-        </w:rPr>
-        <w:t>deuxroues</w:t>
-      </w:r>
-      <w:proofErr w:type="spellEnd"/>
-      <w:r>
-        <w:rPr>
-          <w:bCs/>
-          <w:highlight w:val="yellow"/>
-        </w:rPr>
-        <w:t>}</w:t>
+        <w:t>{deuxroues}</w:t>
       </w:r>
     </w:p>
     <w:p>
@@ -1618,23 +1518,7 @@
           <w:b/>
           <w:i/>
         </w:rPr>
-        <w:t>(</w:t>
-      </w:r>
-      <w:proofErr w:type="spellStart"/>
-      <w:r>
-        <w:rPr>
-          <w:b/>
-          <w:i/>
-        </w:rPr>
-        <w:t>sez</w:t>
-      </w:r>
-      <w:proofErr w:type="spellEnd"/>
-      <w:r>
-        <w:rPr>
-          <w:b/>
-          <w:i/>
-        </w:rPr>
-        <w:t xml:space="preserve">) </w:t>
+        <w:t xml:space="preserve">(sez) </w:t>
       </w:r>
       <w:r>
         <w:rPr>
@@ -2140,7 +2024,7 @@
                 <w:noProof/>
               </w:rPr>
               <w:drawing>
-                <wp:inline distT="0" distB="0" distL="0" distR="0" wp14:anchorId="71B24D52" wp14:editId="4E5F8324">
+                <wp:inline distT="0" distB="0" distL="0" distR="0" wp14:anchorId="71B24D52" wp14:editId="09F0D209">
                   <wp:extent cx="1209675" cy="866775"/>
                   <wp:effectExtent l="0" t="0" r="9525" b="9525"/>
                   <wp:docPr id="2" name="Image 2"/>
@@ -5016,25 +4900,6 @@
 </file>
 
 <file path=customXml/item1.xml><?xml version="1.0" encoding="utf-8"?>
-<p:properties xmlns:p="http://schemas.microsoft.com/office/2006/metadata/properties" xmlns:xsi="http://www.w3.org/2001/XMLSchema-instance" xmlns:pc="http://schemas.microsoft.com/office/infopath/2007/PartnerControls">
-  <documentManagement/>
-</p:properties>
-</file>
-
-<file path=customXml/item2.xml><?xml version="1.0" encoding="utf-8"?>
-<?mso-contentType ?>
-<FormTemplates xmlns="http://schemas.microsoft.com/sharepoint/v3/contenttype/forms">
-  <Display>DocumentLibraryForm</Display>
-  <Edit>DocumentLibraryForm</Edit>
-  <New>DocumentLibraryForm</New>
-</FormTemplates>
-</file>
-
-<file path=customXml/item3.xml><?xml version="1.0" encoding="utf-8"?>
-<b:Sources xmlns:b="http://schemas.openxmlformats.org/officeDocument/2006/bibliography" xmlns="http://schemas.openxmlformats.org/officeDocument/2006/bibliography" SelectedStyle="\APASixthEditionOfficeOnline.xsl" StyleName="APA" Version="6"/>
-</file>
-
-<file path=customXml/item4.xml><?xml version="1.0" encoding="utf-8"?>
 <ct:contentTypeSchema xmlns:ct="http://schemas.microsoft.com/office/2006/metadata/contentType" xmlns:ma="http://schemas.microsoft.com/office/2006/metadata/properties/metaAttributes" ct:_="" ma:_="" ma:contentTypeName="Document" ma:contentTypeID="0x0101004ABB4B2D1C2DF94D9977887DFA45F68A" ma:contentTypeVersion="9" ma:contentTypeDescription="Create a new document." ma:contentTypeScope="" ma:versionID="6a30afb8b76ce1c029d6791a678a9f52">
   <xsd:schema xmlns:xsd="http://www.w3.org/2001/XMLSchema" xmlns:xs="http://www.w3.org/2001/XMLSchema" xmlns:p="http://schemas.microsoft.com/office/2006/metadata/properties" xmlns:ns3="f37f4416-5649-4c6a-acda-5ea762e34de5" targetNamespace="http://schemas.microsoft.com/office/2006/metadata/properties" ma:root="true" ma:fieldsID="07a6fedd8b337750e7a5937c7aa0e00d" ns3:_="">
     <xsd:import namespace="f37f4416-5649-4c6a-acda-5ea762e34de5"/>
@@ -5212,32 +5077,26 @@
 </ct:contentTypeSchema>
 </file>
 
-<file path=customXml/itemProps1.xml><?xml version="1.0" encoding="utf-8"?>
-<ds:datastoreItem xmlns:ds="http://schemas.openxmlformats.org/officeDocument/2006/customXml" ds:itemID="{4A5E9658-2177-4BF6-ADF4-31F57EA951F0}">
-  <ds:schemaRefs>
-    <ds:schemaRef ds:uri="http://schemas.microsoft.com/office/2006/metadata/properties"/>
-    <ds:schemaRef ds:uri="http://schemas.microsoft.com/office/infopath/2007/PartnerControls"/>
-  </ds:schemaRefs>
-</ds:datastoreItem>
+<file path=customXml/item2.xml><?xml version="1.0" encoding="utf-8"?>
+<b:Sources xmlns:b="http://schemas.openxmlformats.org/officeDocument/2006/bibliography" xmlns="http://schemas.openxmlformats.org/officeDocument/2006/bibliography" SelectedStyle="\APASixthEditionOfficeOnline.xsl" StyleName="APA" Version="6"/>
 </file>
 
-<file path=customXml/itemProps2.xml><?xml version="1.0" encoding="utf-8"?>
-<ds:datastoreItem xmlns:ds="http://schemas.openxmlformats.org/officeDocument/2006/customXml" ds:itemID="{92A5FE7E-08A6-412C-98DE-9FB1829BE93F}">
-  <ds:schemaRefs>
-    <ds:schemaRef ds:uri="http://schemas.microsoft.com/sharepoint/v3/contenttype/forms"/>
-  </ds:schemaRefs>
-</ds:datastoreItem>
+<file path=customXml/item3.xml><?xml version="1.0" encoding="utf-8"?>
+<?mso-contentType ?>
+<FormTemplates xmlns="http://schemas.microsoft.com/sharepoint/v3/contenttype/forms">
+  <Display>DocumentLibraryForm</Display>
+  <Edit>DocumentLibraryForm</Edit>
+  <New>DocumentLibraryForm</New>
+</FormTemplates>
 </file>
 
-<file path=customXml/itemProps3.xml><?xml version="1.0" encoding="utf-8"?>
-<ds:datastoreItem xmlns:ds="http://schemas.openxmlformats.org/officeDocument/2006/customXml" ds:itemID="{5FB89BE7-CF0C-494E-BC4C-402A43967620}">
-  <ds:schemaRefs>
-    <ds:schemaRef ds:uri="http://schemas.openxmlformats.org/officeDocument/2006/bibliography"/>
-  </ds:schemaRefs>
-</ds:datastoreItem>
+<file path=customXml/item4.xml><?xml version="1.0" encoding="utf-8"?>
+<p:properties xmlns:p="http://schemas.microsoft.com/office/2006/metadata/properties" xmlns:xsi="http://www.w3.org/2001/XMLSchema-instance" xmlns:pc="http://schemas.microsoft.com/office/infopath/2007/PartnerControls">
+  <documentManagement/>
+</p:properties>
 </file>
 
-<file path=customXml/itemProps4.xml><?xml version="1.0" encoding="utf-8"?>
+<file path=customXml/itemProps1.xml><?xml version="1.0" encoding="utf-8"?>
 <ds:datastoreItem xmlns:ds="http://schemas.openxmlformats.org/officeDocument/2006/customXml" ds:itemID="{5F0F0D9D-EBBC-4408-BC63-648EC230807F}">
   <ds:schemaRefs>
     <ds:schemaRef ds:uri="http://schemas.microsoft.com/office/2006/metadata/contentType"/>
@@ -5253,4 +5112,29 @@
     <ds:schemaRef ds:uri="http://schemas.microsoft.com/internal/obd"/>
   </ds:schemaRefs>
 </ds:datastoreItem>
+</file>
+
+<file path=customXml/itemProps2.xml><?xml version="1.0" encoding="utf-8"?>
+<ds:datastoreItem xmlns:ds="http://schemas.openxmlformats.org/officeDocument/2006/customXml" ds:itemID="{5FB89BE7-CF0C-494E-BC4C-402A43967620}">
+  <ds:schemaRefs>
+    <ds:schemaRef ds:uri="http://schemas.openxmlformats.org/officeDocument/2006/bibliography"/>
+  </ds:schemaRefs>
+</ds:datastoreItem>
+</file>
+
+<file path=customXml/itemProps3.xml><?xml version="1.0" encoding="utf-8"?>
+<ds:datastoreItem xmlns:ds="http://schemas.openxmlformats.org/officeDocument/2006/customXml" ds:itemID="{92A5FE7E-08A6-412C-98DE-9FB1829BE93F}">
+  <ds:schemaRefs>
+    <ds:schemaRef ds:uri="http://schemas.microsoft.com/sharepoint/v3/contenttype/forms"/>
+  </ds:schemaRefs>
+</ds:datastoreItem>
+</file>
+
+<file path=customXml/itemProps4.xml><?xml version="1.0" encoding="utf-8"?>
+<ds:datastoreItem xmlns:ds="http://schemas.openxmlformats.org/officeDocument/2006/customXml" ds:itemID="{4A5E9658-2177-4BF6-ADF4-31F57EA951F0}">
+  <ds:schemaRefs>
+    <ds:schemaRef ds:uri="http://schemas.microsoft.com/office/2006/metadata/properties"/>
+    <ds:schemaRef ds:uri="http://schemas.microsoft.com/office/infopath/2007/PartnerControls"/>
+  </ds:schemaRefs>
+</ds:datastoreItem>
 </file>
</xml_diff>

<commit_message>
Peaufinage - Part 9
</commit_message>
<xml_diff>
--- a/templates/word.docx
+++ b/templates/word.docx
@@ -883,7 +883,7 @@
           <w:bCs/>
           <w:highlight w:val="yellow"/>
         </w:rPr>
-        <w:t>tes</w:t>
+        <w:t>te</w:t>
       </w:r>
       <w:r>
         <w:rPr>
@@ -2095,7 +2095,7 @@
                 <w:noProof/>
               </w:rPr>
               <w:drawing>
-                <wp:inline distT="0" distB="0" distL="0" distR="0" wp14:anchorId="71B24D52" wp14:editId="18053566">
+                <wp:inline distT="0" distB="0" distL="0" distR="0" wp14:anchorId="71B24D52" wp14:editId="729E3AA7">
                   <wp:extent cx="1209675" cy="866775"/>
                   <wp:effectExtent l="0" t="0" r="9525" b="9525"/>
                   <wp:docPr id="2" name="Image 2"/>
@@ -4971,25 +4971,6 @@
 </file>
 
 <file path=customXml/item1.xml><?xml version="1.0" encoding="utf-8"?>
-<p:properties xmlns:p="http://schemas.microsoft.com/office/2006/metadata/properties" xmlns:xsi="http://www.w3.org/2001/XMLSchema-instance" xmlns:pc="http://schemas.microsoft.com/office/infopath/2007/PartnerControls">
-  <documentManagement/>
-</p:properties>
-</file>
-
-<file path=customXml/item2.xml><?xml version="1.0" encoding="utf-8"?>
-<?mso-contentType ?>
-<FormTemplates xmlns="http://schemas.microsoft.com/sharepoint/v3/contenttype/forms">
-  <Display>DocumentLibraryForm</Display>
-  <Edit>DocumentLibraryForm</Edit>
-  <New>DocumentLibraryForm</New>
-</FormTemplates>
-</file>
-
-<file path=customXml/item3.xml><?xml version="1.0" encoding="utf-8"?>
-<b:Sources xmlns:b="http://schemas.openxmlformats.org/officeDocument/2006/bibliography" xmlns="http://schemas.openxmlformats.org/officeDocument/2006/bibliography" SelectedStyle="\APASixthEditionOfficeOnline.xsl" StyleName="APA" Version="6"/>
-</file>
-
-<file path=customXml/item4.xml><?xml version="1.0" encoding="utf-8"?>
 <ct:contentTypeSchema xmlns:ct="http://schemas.microsoft.com/office/2006/metadata/contentType" xmlns:ma="http://schemas.microsoft.com/office/2006/metadata/properties/metaAttributes" ct:_="" ma:_="" ma:contentTypeName="Document" ma:contentTypeID="0x0101004ABB4B2D1C2DF94D9977887DFA45F68A" ma:contentTypeVersion="9" ma:contentTypeDescription="Create a new document." ma:contentTypeScope="" ma:versionID="6a30afb8b76ce1c029d6791a678a9f52">
   <xsd:schema xmlns:xsd="http://www.w3.org/2001/XMLSchema" xmlns:xs="http://www.w3.org/2001/XMLSchema" xmlns:p="http://schemas.microsoft.com/office/2006/metadata/properties" xmlns:ns3="f37f4416-5649-4c6a-acda-5ea762e34de5" targetNamespace="http://schemas.microsoft.com/office/2006/metadata/properties" ma:root="true" ma:fieldsID="07a6fedd8b337750e7a5937c7aa0e00d" ns3:_="">
     <xsd:import namespace="f37f4416-5649-4c6a-acda-5ea762e34de5"/>
@@ -5167,32 +5148,26 @@
 </ct:contentTypeSchema>
 </file>
 
-<file path=customXml/itemProps1.xml><?xml version="1.0" encoding="utf-8"?>
-<ds:datastoreItem xmlns:ds="http://schemas.openxmlformats.org/officeDocument/2006/customXml" ds:itemID="{4A5E9658-2177-4BF6-ADF4-31F57EA951F0}">
-  <ds:schemaRefs>
-    <ds:schemaRef ds:uri="http://schemas.microsoft.com/office/2006/metadata/properties"/>
-    <ds:schemaRef ds:uri="http://schemas.microsoft.com/office/infopath/2007/PartnerControls"/>
-  </ds:schemaRefs>
-</ds:datastoreItem>
+<file path=customXml/item2.xml><?xml version="1.0" encoding="utf-8"?>
+<b:Sources xmlns:b="http://schemas.openxmlformats.org/officeDocument/2006/bibliography" xmlns="http://schemas.openxmlformats.org/officeDocument/2006/bibliography" SelectedStyle="\APASixthEditionOfficeOnline.xsl" StyleName="APA" Version="6"/>
 </file>
 
-<file path=customXml/itemProps2.xml><?xml version="1.0" encoding="utf-8"?>
-<ds:datastoreItem xmlns:ds="http://schemas.openxmlformats.org/officeDocument/2006/customXml" ds:itemID="{92A5FE7E-08A6-412C-98DE-9FB1829BE93F}">
-  <ds:schemaRefs>
-    <ds:schemaRef ds:uri="http://schemas.microsoft.com/sharepoint/v3/contenttype/forms"/>
-  </ds:schemaRefs>
-</ds:datastoreItem>
+<file path=customXml/item3.xml><?xml version="1.0" encoding="utf-8"?>
+<?mso-contentType ?>
+<FormTemplates xmlns="http://schemas.microsoft.com/sharepoint/v3/contenttype/forms">
+  <Display>DocumentLibraryForm</Display>
+  <Edit>DocumentLibraryForm</Edit>
+  <New>DocumentLibraryForm</New>
+</FormTemplates>
 </file>
 
-<file path=customXml/itemProps3.xml><?xml version="1.0" encoding="utf-8"?>
-<ds:datastoreItem xmlns:ds="http://schemas.openxmlformats.org/officeDocument/2006/customXml" ds:itemID="{5FB89BE7-CF0C-494E-BC4C-402A43967620}">
-  <ds:schemaRefs>
-    <ds:schemaRef ds:uri="http://schemas.openxmlformats.org/officeDocument/2006/bibliography"/>
-  </ds:schemaRefs>
-</ds:datastoreItem>
+<file path=customXml/item4.xml><?xml version="1.0" encoding="utf-8"?>
+<p:properties xmlns:p="http://schemas.microsoft.com/office/2006/metadata/properties" xmlns:xsi="http://www.w3.org/2001/XMLSchema-instance" xmlns:pc="http://schemas.microsoft.com/office/infopath/2007/PartnerControls">
+  <documentManagement/>
+</p:properties>
 </file>
 
-<file path=customXml/itemProps4.xml><?xml version="1.0" encoding="utf-8"?>
+<file path=customXml/itemProps1.xml><?xml version="1.0" encoding="utf-8"?>
 <ds:datastoreItem xmlns:ds="http://schemas.openxmlformats.org/officeDocument/2006/customXml" ds:itemID="{5F0F0D9D-EBBC-4408-BC63-648EC230807F}">
   <ds:schemaRefs>
     <ds:schemaRef ds:uri="http://schemas.microsoft.com/office/2006/metadata/contentType"/>
@@ -5208,4 +5183,29 @@
     <ds:schemaRef ds:uri="http://schemas.microsoft.com/internal/obd"/>
   </ds:schemaRefs>
 </ds:datastoreItem>
+</file>
+
+<file path=customXml/itemProps2.xml><?xml version="1.0" encoding="utf-8"?>
+<ds:datastoreItem xmlns:ds="http://schemas.openxmlformats.org/officeDocument/2006/customXml" ds:itemID="{5FB89BE7-CF0C-494E-BC4C-402A43967620}">
+  <ds:schemaRefs>
+    <ds:schemaRef ds:uri="http://schemas.openxmlformats.org/officeDocument/2006/bibliography"/>
+  </ds:schemaRefs>
+</ds:datastoreItem>
+</file>
+
+<file path=customXml/itemProps3.xml><?xml version="1.0" encoding="utf-8"?>
+<ds:datastoreItem xmlns:ds="http://schemas.openxmlformats.org/officeDocument/2006/customXml" ds:itemID="{92A5FE7E-08A6-412C-98DE-9FB1829BE93F}">
+  <ds:schemaRefs>
+    <ds:schemaRef ds:uri="http://schemas.microsoft.com/sharepoint/v3/contenttype/forms"/>
+  </ds:schemaRefs>
+</ds:datastoreItem>
+</file>
+
+<file path=customXml/itemProps4.xml><?xml version="1.0" encoding="utf-8"?>
+<ds:datastoreItem xmlns:ds="http://schemas.openxmlformats.org/officeDocument/2006/customXml" ds:itemID="{4A5E9658-2177-4BF6-ADF4-31F57EA951F0}">
+  <ds:schemaRefs>
+    <ds:schemaRef ds:uri="http://schemas.microsoft.com/office/2006/metadata/properties"/>
+    <ds:schemaRef ds:uri="http://schemas.microsoft.com/office/infopath/2007/PartnerControls"/>
+  </ds:schemaRefs>
+</ds:datastoreItem>
 </file>
</xml_diff>